<commit_message>
remove name from Apiary certificate
</commit_message>
<xml_diff>
--- a/backend/src/static/templates/certificates/Apiary.docx
+++ b/backend/src/static/templates/certificates/Apiary.docx
@@ -1,6 +1,6 @@
 
 <file path=word/document.xml><?xml version="1.0" encoding="utf-8"?>
-<w:document xmlns:wpc="http://schemas.microsoft.com/office/word/2010/wordprocessingCanvas" xmlns:cx="http://schemas.microsoft.com/office/drawing/2014/chartex" xmlns:cx1="http://schemas.microsoft.com/office/drawing/2015/9/8/chartex" xmlns:cx2="http://schemas.microsoft.com/office/drawing/2015/10/21/chartex" xmlns:cx3="http://schemas.microsoft.com/office/drawing/2016/5/9/chartex" xmlns:cx4="http://schemas.microsoft.com/office/drawing/2016/5/10/chartex" xmlns:cx5="http://schemas.microsoft.com/office/drawing/2016/5/11/chartex" xmlns:cx6="http://schemas.microsoft.com/office/drawing/2016/5/12/chartex" xmlns:cx7="http://schemas.microsoft.com/office/drawing/2016/5/13/chartex" xmlns:cx8="http://schemas.microsoft.com/office/drawing/2016/5/14/chartex" xmlns:mc="http://schemas.openxmlformats.org/markup-compatibility/2006" xmlns:aink="http://schemas.microsoft.com/office/drawing/2016/ink" xmlns:am3d="http://schemas.microsoft.com/office/drawing/2017/model3d" xmlns:o="urn:schemas-microsoft-com:office:office" xmlns:oel="http://schemas.microsoft.com/office/2019/extlst" xmlns:r="http://schemas.openxmlformats.org/officeDocument/2006/relationships" xmlns:m="http://schemas.openxmlformats.org/officeDocument/2006/math" xmlns:v="urn:schemas-microsoft-com:vml" xmlns:wp14="http://schemas.microsoft.com/office/word/2010/wordprocessingDrawing" xmlns:wp="http://schemas.openxmlformats.org/drawingml/2006/wordprocessingDrawing" xmlns:w10="urn:schemas-microsoft-com:office:word" xmlns:w="http://schemas.openxmlformats.org/wordprocessingml/2006/main" xmlns:w14="http://schemas.microsoft.com/office/word/2010/wordml" xmlns:w15="http://schemas.microsoft.com/office/word/2012/wordml" xmlns:w16cex="http://schemas.microsoft.com/office/word/2018/wordml/cex" xmlns:w16cid="http://schemas.microsoft.com/office/word/2016/wordml/cid" xmlns:w16="http://schemas.microsoft.com/office/word/2018/wordml" xmlns:w16sdtdh="http://schemas.microsoft.com/office/word/2020/wordml/sdtdatahash" xmlns:w16se="http://schemas.microsoft.com/office/word/2015/wordml/symex" xmlns:wpg="http://schemas.microsoft.com/office/word/2010/wordprocessingGroup" xmlns:wpi="http://schemas.microsoft.com/office/word/2010/wordprocessingInk" xmlns:wne="http://schemas.microsoft.com/office/word/2006/wordml" xmlns:wps="http://schemas.microsoft.com/office/word/2010/wordprocessingShape" mc:Ignorable="w14 w15 w16se w16cid w16 w16cex w16sdtdh wp14">
+<w:document xmlns:wpc="http://schemas.microsoft.com/office/word/2010/wordprocessingCanvas" xmlns:cx="http://schemas.microsoft.com/office/drawing/2014/chartex" xmlns:cx1="http://schemas.microsoft.com/office/drawing/2015/9/8/chartex" xmlns:cx2="http://schemas.microsoft.com/office/drawing/2015/10/21/chartex" xmlns:cx3="http://schemas.microsoft.com/office/drawing/2016/5/9/chartex" xmlns:cx4="http://schemas.microsoft.com/office/drawing/2016/5/10/chartex" xmlns:cx5="http://schemas.microsoft.com/office/drawing/2016/5/11/chartex" xmlns:cx6="http://schemas.microsoft.com/office/drawing/2016/5/12/chartex" xmlns:cx7="http://schemas.microsoft.com/office/drawing/2016/5/13/chartex" xmlns:cx8="http://schemas.microsoft.com/office/drawing/2016/5/14/chartex" xmlns:mc="http://schemas.openxmlformats.org/markup-compatibility/2006" xmlns:aink="http://schemas.microsoft.com/office/drawing/2016/ink" xmlns:am3d="http://schemas.microsoft.com/office/drawing/2017/model3d" xmlns:o="urn:schemas-microsoft-com:office:office" xmlns:oel="http://schemas.microsoft.com/office/2019/extlst" xmlns:r="http://schemas.openxmlformats.org/officeDocument/2006/relationships" xmlns:m="http://schemas.openxmlformats.org/officeDocument/2006/math" xmlns:v="urn:schemas-microsoft-com:vml" xmlns:wp14="http://schemas.microsoft.com/office/word/2010/wordprocessingDrawing" xmlns:wp="http://schemas.openxmlformats.org/drawingml/2006/wordprocessingDrawing" xmlns:w10="urn:schemas-microsoft-com:office:word" xmlns:w="http://schemas.openxmlformats.org/wordprocessingml/2006/main" xmlns:w14="http://schemas.microsoft.com/office/word/2010/wordml" xmlns:w15="http://schemas.microsoft.com/office/word/2012/wordml" xmlns:w16cex="http://schemas.microsoft.com/office/word/2018/wordml/cex" xmlns:w16cid="http://schemas.microsoft.com/office/word/2016/wordml/cid" xmlns:w16="http://schemas.microsoft.com/office/word/2018/wordml" xmlns:w16du="http://schemas.microsoft.com/office/word/2023/wordml/word16du" xmlns:w16sdtdh="http://schemas.microsoft.com/office/word/2020/wordml/sdtdatahash" xmlns:w16sdtfl="http://schemas.microsoft.com/office/word/2024/wordml/sdtformatlock" xmlns:w16se="http://schemas.microsoft.com/office/word/2015/wordml/symex" xmlns:wpg="http://schemas.microsoft.com/office/word/2010/wordprocessingGroup" xmlns:wpi="http://schemas.microsoft.com/office/word/2010/wordprocessingInk" xmlns:wne="http://schemas.microsoft.com/office/word/2006/wordml" xmlns:wps="http://schemas.microsoft.com/office/word/2010/wordprocessingShape" mc:Ignorable="w14 w15 w16se w16cid w16 w16cex w16sdtdh w16sdtfl w16du wp14">
   <w:body>
     <w:p>
       <w:pPr>
@@ -62,10 +62,9 @@
           <w:spacing w:val="-20"/>
           <w:sz w:val="20"/>
         </w:rPr>
-        <w:t>Beekeeper’s ID Number:</w:t>
-      </w:r>
-      <w:bookmarkStart w:id="0" w:name="Licence_Number_1"/>
-      <w:bookmarkEnd w:id="0"/>
+        <w:t xml:space="preserve">Beekeeper’s ID </w:t>
+      </w:r>
+      <w:proofErr w:type="gramStart"/>
       <w:r>
         <w:rPr>
           <w:rFonts w:ascii="Courier New" w:hAnsi="Courier New"/>
@@ -73,9 +72,21 @@
           <w:spacing w:val="-20"/>
           <w:sz w:val="20"/>
         </w:rPr>
+        <w:t>Number:</w:t>
+      </w:r>
+      <w:bookmarkStart w:id="0" w:name="Licence_Number_1"/>
+      <w:bookmarkEnd w:id="0"/>
+      <w:r>
+        <w:rPr>
+          <w:rFonts w:ascii="Courier New" w:hAnsi="Courier New"/>
+          <w:b w:val="0"/>
+          <w:spacing w:val="-20"/>
+          <w:sz w:val="20"/>
+        </w:rPr>
         <w:t>{</w:t>
       </w:r>
       <w:proofErr w:type="spellStart"/>
+      <w:proofErr w:type="gramEnd"/>
       <w:r>
         <w:rPr>
           <w:rFonts w:ascii="Courier New" w:hAnsi="Courier New"/>
@@ -233,14 +244,24 @@
                 <w:spacing w:val="-20"/>
                 <w:sz w:val="20"/>
               </w:rPr>
-              <w:t>Phone Number:</w:t>
-            </w:r>
-            <w:r>
-              <w:rPr>
-                <w:rFonts w:ascii="Courier New" w:hAnsi="Courier New"/>
+              <w:t xml:space="preserve">Phone </w:t>
+            </w:r>
+            <w:proofErr w:type="gramStart"/>
+            <w:r>
+              <w:rPr>
+                <w:rFonts w:ascii="Courier New" w:hAnsi="Courier New"/>
+                <w:b w:val="0"/>
                 <w:spacing w:val="-20"/>
                 <w:sz w:val="20"/>
               </w:rPr>
+              <w:t>Number:</w:t>
+            </w:r>
+            <w:r>
+              <w:rPr>
+                <w:rFonts w:ascii="Courier New" w:hAnsi="Courier New"/>
+                <w:spacing w:val="-20"/>
+                <w:sz w:val="20"/>
+              </w:rPr>
               <w:t xml:space="preserve"> </w:t>
             </w:r>
             <w:bookmarkStart w:id="2" w:name="Phone_Number_1"/>
@@ -254,6 +275,7 @@
               <w:t>{</w:t>
             </w:r>
             <w:proofErr w:type="spellStart"/>
+            <w:proofErr w:type="gramEnd"/>
             <w:r>
               <w:rPr>
                 <w:rFonts w:ascii="Courier New" w:hAnsi="Courier New"/>
@@ -532,7 +554,15 @@
                 <w:rFonts w:ascii="Courier New" w:hAnsi="Courier New"/>
                 <w:b/>
               </w:rPr>
-              <w:t>d.MailingCity</w:t>
+              <w:t>d.</w:t>
+            </w:r>
+            <w:proofErr w:type="gramStart"/>
+            <w:r>
+              <w:rPr>
+                <w:rFonts w:ascii="Courier New" w:hAnsi="Courier New"/>
+                <w:b/>
+              </w:rPr>
+              <w:t>MailingCity</w:t>
             </w:r>
             <w:proofErr w:type="spellEnd"/>
             <w:r>
@@ -557,6 +587,7 @@
               <w:t>{</w:t>
             </w:r>
             <w:proofErr w:type="spellStart"/>
+            <w:proofErr w:type="gramEnd"/>
             <w:r>
               <w:rPr>
                 <w:rFonts w:ascii="Courier New" w:hAnsi="Courier New"/>
@@ -850,13 +881,27 @@
         <w:rPr>
           <w:rFonts w:ascii="Courier New" w:hAnsi="Courier New"/>
         </w:rPr>
-        <w:t>[i].</w:t>
+        <w:t>[</w:t>
       </w:r>
       <w:proofErr w:type="spellStart"/>
       <w:r>
         <w:rPr>
           <w:rFonts w:ascii="Courier New" w:hAnsi="Courier New"/>
         </w:rPr>
+        <w:t>i</w:t>
+      </w:r>
+      <w:proofErr w:type="spellEnd"/>
+      <w:r>
+        <w:rPr>
+          <w:rFonts w:ascii="Courier New" w:hAnsi="Courier New"/>
+        </w:rPr>
+        <w:t>].</w:t>
+      </w:r>
+      <w:proofErr w:type="spellStart"/>
+      <w:r>
+        <w:rPr>
+          <w:rFonts w:ascii="Courier New" w:hAnsi="Courier New"/>
+        </w:rPr>
         <w:t>RegistrationNum</w:t>
       </w:r>
       <w:proofErr w:type="spellEnd"/>
@@ -890,7 +935,21 @@
         <w:rPr>
           <w:rFonts w:ascii="Courier New" w:hAnsi="Courier New"/>
         </w:rPr>
-        <w:t>[i].Address}</w:t>
+        <w:t>[</w:t>
+      </w:r>
+      <w:proofErr w:type="spellStart"/>
+      <w:r>
+        <w:rPr>
+          <w:rFonts w:ascii="Courier New" w:hAnsi="Courier New"/>
+        </w:rPr>
+        <w:t>i</w:t>
+      </w:r>
+      <w:proofErr w:type="spellEnd"/>
+      <w:r>
+        <w:rPr>
+          <w:rFonts w:ascii="Courier New" w:hAnsi="Courier New"/>
+        </w:rPr>
+        <w:t>].Address}</w:t>
       </w:r>
       <w:r>
         <w:rPr>
@@ -916,7 +975,21 @@
         <w:rPr>
           <w:rFonts w:ascii="Courier New" w:hAnsi="Courier New"/>
         </w:rPr>
-        <w:t>[i]</w:t>
+        <w:t>[</w:t>
+      </w:r>
+      <w:proofErr w:type="spellStart"/>
+      <w:r>
+        <w:rPr>
+          <w:rFonts w:ascii="Courier New" w:hAnsi="Courier New"/>
+        </w:rPr>
+        <w:t>i</w:t>
+      </w:r>
+      <w:proofErr w:type="spellEnd"/>
+      <w:r>
+        <w:rPr>
+          <w:rFonts w:ascii="Courier New" w:hAnsi="Courier New"/>
+        </w:rPr>
+        <w:t>]</w:t>
       </w:r>
       <w:r>
         <w:rPr>
@@ -954,7 +1027,21 @@
         <w:rPr>
           <w:rFonts w:ascii="Courier New" w:hAnsi="Courier New"/>
         </w:rPr>
-        <w:t>[i].</w:t>
+        <w:t>[</w:t>
+      </w:r>
+      <w:proofErr w:type="spellStart"/>
+      <w:r>
+        <w:rPr>
+          <w:rFonts w:ascii="Courier New" w:hAnsi="Courier New"/>
+        </w:rPr>
+        <w:t>i</w:t>
+      </w:r>
+      <w:proofErr w:type="spellEnd"/>
+      <w:r>
+        <w:rPr>
+          <w:rFonts w:ascii="Courier New" w:hAnsi="Courier New"/>
+        </w:rPr>
+        <w:t>].</w:t>
       </w:r>
       <w:proofErr w:type="spellStart"/>
       <w:r>
@@ -1470,12 +1557,8 @@
       </w:r>
     </w:p>
     <w:sectPr>
-      <w:headerReference w:type="even" r:id="rId8"/>
-      <w:headerReference w:type="default" r:id="rId9"/>
-      <w:footerReference w:type="even" r:id="rId10"/>
-      <w:footerReference w:type="default" r:id="rId11"/>
-      <w:headerReference w:type="first" r:id="rId12"/>
-      <w:footerReference w:type="first" r:id="rId13"/>
+      <w:headerReference w:type="default" r:id="rId8"/>
+      <w:footerReference w:type="default" r:id="rId9"/>
       <w:pgSz w:w="12240" w:h="15840" w:code="1"/>
       <w:pgMar w:top="720" w:right="1440" w:bottom="720" w:left="1440" w:header="720" w:footer="720" w:gutter="0"/>
       <w:cols w:space="720"/>
@@ -1485,7 +1568,7 @@
 </file>
 
 <file path=word/endnotes.xml><?xml version="1.0" encoding="utf-8"?>
-<w:endnotes xmlns:wpc="http://schemas.microsoft.com/office/word/2010/wordprocessingCanvas" xmlns:cx="http://schemas.microsoft.com/office/drawing/2014/chartex" xmlns:cx1="http://schemas.microsoft.com/office/drawing/2015/9/8/chartex" xmlns:cx2="http://schemas.microsoft.com/office/drawing/2015/10/21/chartex" xmlns:cx3="http://schemas.microsoft.com/office/drawing/2016/5/9/chartex" xmlns:cx4="http://schemas.microsoft.com/office/drawing/2016/5/10/chartex" xmlns:cx5="http://schemas.microsoft.com/office/drawing/2016/5/11/chartex" xmlns:cx6="http://schemas.microsoft.com/office/drawing/2016/5/12/chartex" xmlns:cx7="http://schemas.microsoft.com/office/drawing/2016/5/13/chartex" xmlns:cx8="http://schemas.microsoft.com/office/drawing/2016/5/14/chartex" xmlns:mc="http://schemas.openxmlformats.org/markup-compatibility/2006" xmlns:aink="http://schemas.microsoft.com/office/drawing/2016/ink" xmlns:am3d="http://schemas.microsoft.com/office/drawing/2017/model3d" xmlns:o="urn:schemas-microsoft-com:office:office" xmlns:oel="http://schemas.microsoft.com/office/2019/extlst" xmlns:r="http://schemas.openxmlformats.org/officeDocument/2006/relationships" xmlns:m="http://schemas.openxmlformats.org/officeDocument/2006/math" xmlns:v="urn:schemas-microsoft-com:vml" xmlns:wp14="http://schemas.microsoft.com/office/word/2010/wordprocessingDrawing" xmlns:wp="http://schemas.openxmlformats.org/drawingml/2006/wordprocessingDrawing" xmlns:w10="urn:schemas-microsoft-com:office:word" xmlns:w="http://schemas.openxmlformats.org/wordprocessingml/2006/main" xmlns:w14="http://schemas.microsoft.com/office/word/2010/wordml" xmlns:w15="http://schemas.microsoft.com/office/word/2012/wordml" xmlns:w16cex="http://schemas.microsoft.com/office/word/2018/wordml/cex" xmlns:w16cid="http://schemas.microsoft.com/office/word/2016/wordml/cid" xmlns:w16="http://schemas.microsoft.com/office/word/2018/wordml" xmlns:w16sdtdh="http://schemas.microsoft.com/office/word/2020/wordml/sdtdatahash" xmlns:w16se="http://schemas.microsoft.com/office/word/2015/wordml/symex" xmlns:wpg="http://schemas.microsoft.com/office/word/2010/wordprocessingGroup" xmlns:wpi="http://schemas.microsoft.com/office/word/2010/wordprocessingInk" xmlns:wne="http://schemas.microsoft.com/office/word/2006/wordml" xmlns:wps="http://schemas.microsoft.com/office/word/2010/wordprocessingShape" mc:Ignorable="w14 w15 w16se w16cid w16 w16cex w16sdtdh wp14">
+<w:endnotes xmlns:wpc="http://schemas.microsoft.com/office/word/2010/wordprocessingCanvas" xmlns:cx="http://schemas.microsoft.com/office/drawing/2014/chartex" xmlns:cx1="http://schemas.microsoft.com/office/drawing/2015/9/8/chartex" xmlns:cx2="http://schemas.microsoft.com/office/drawing/2015/10/21/chartex" xmlns:cx3="http://schemas.microsoft.com/office/drawing/2016/5/9/chartex" xmlns:cx4="http://schemas.microsoft.com/office/drawing/2016/5/10/chartex" xmlns:cx5="http://schemas.microsoft.com/office/drawing/2016/5/11/chartex" xmlns:cx6="http://schemas.microsoft.com/office/drawing/2016/5/12/chartex" xmlns:cx7="http://schemas.microsoft.com/office/drawing/2016/5/13/chartex" xmlns:cx8="http://schemas.microsoft.com/office/drawing/2016/5/14/chartex" xmlns:mc="http://schemas.openxmlformats.org/markup-compatibility/2006" xmlns:aink="http://schemas.microsoft.com/office/drawing/2016/ink" xmlns:am3d="http://schemas.microsoft.com/office/drawing/2017/model3d" xmlns:o="urn:schemas-microsoft-com:office:office" xmlns:oel="http://schemas.microsoft.com/office/2019/extlst" xmlns:r="http://schemas.openxmlformats.org/officeDocument/2006/relationships" xmlns:m="http://schemas.openxmlformats.org/officeDocument/2006/math" xmlns:v="urn:schemas-microsoft-com:vml" xmlns:wp14="http://schemas.microsoft.com/office/word/2010/wordprocessingDrawing" xmlns:wp="http://schemas.openxmlformats.org/drawingml/2006/wordprocessingDrawing" xmlns:w10="urn:schemas-microsoft-com:office:word" xmlns:w="http://schemas.openxmlformats.org/wordprocessingml/2006/main" xmlns:w14="http://schemas.microsoft.com/office/word/2010/wordml" xmlns:w15="http://schemas.microsoft.com/office/word/2012/wordml" xmlns:w16cex="http://schemas.microsoft.com/office/word/2018/wordml/cex" xmlns:w16cid="http://schemas.microsoft.com/office/word/2016/wordml/cid" xmlns:w16="http://schemas.microsoft.com/office/word/2018/wordml" xmlns:w16du="http://schemas.microsoft.com/office/word/2023/wordml/word16du" xmlns:w16sdtdh="http://schemas.microsoft.com/office/word/2020/wordml/sdtdatahash" xmlns:w16sdtfl="http://schemas.microsoft.com/office/word/2024/wordml/sdtformatlock" xmlns:w16se="http://schemas.microsoft.com/office/word/2015/wordml/symex" xmlns:wpg="http://schemas.microsoft.com/office/word/2010/wordprocessingGroup" xmlns:wpi="http://schemas.microsoft.com/office/word/2010/wordprocessingInk" xmlns:wne="http://schemas.microsoft.com/office/word/2006/wordml" xmlns:wps="http://schemas.microsoft.com/office/word/2010/wordprocessingShape" mc:Ignorable="w14 w15 w16se w16cid w16 w16cex w16sdtdh w16sdtfl w16du wp14">
   <w:endnote w:type="separator" w:id="-1">
     <w:p>
       <w:r>
@@ -1504,17 +1587,7 @@
 </file>
 
 <file path=word/footer1.xml><?xml version="1.0" encoding="utf-8"?>
-<w:ftr xmlns:wpc="http://schemas.microsoft.com/office/word/2010/wordprocessingCanvas" xmlns:cx="http://schemas.microsoft.com/office/drawing/2014/chartex" xmlns:cx1="http://schemas.microsoft.com/office/drawing/2015/9/8/chartex" xmlns:cx2="http://schemas.microsoft.com/office/drawing/2015/10/21/chartex" xmlns:cx3="http://schemas.microsoft.com/office/drawing/2016/5/9/chartex" xmlns:cx4="http://schemas.microsoft.com/office/drawing/2016/5/10/chartex" xmlns:cx5="http://schemas.microsoft.com/office/drawing/2016/5/11/chartex" xmlns:cx6="http://schemas.microsoft.com/office/drawing/2016/5/12/chartex" xmlns:cx7="http://schemas.microsoft.com/office/drawing/2016/5/13/chartex" xmlns:cx8="http://schemas.microsoft.com/office/drawing/2016/5/14/chartex" xmlns:mc="http://schemas.openxmlformats.org/markup-compatibility/2006" xmlns:aink="http://schemas.microsoft.com/office/drawing/2016/ink" xmlns:am3d="http://schemas.microsoft.com/office/drawing/2017/model3d" xmlns:o="urn:schemas-microsoft-com:office:office" xmlns:oel="http://schemas.microsoft.com/office/2019/extlst" xmlns:r="http://schemas.openxmlformats.org/officeDocument/2006/relationships" xmlns:m="http://schemas.openxmlformats.org/officeDocument/2006/math" xmlns:v="urn:schemas-microsoft-com:vml" xmlns:wp14="http://schemas.microsoft.com/office/word/2010/wordprocessingDrawing" xmlns:wp="http://schemas.openxmlformats.org/drawingml/2006/wordprocessingDrawing" xmlns:w10="urn:schemas-microsoft-com:office:word" xmlns:w="http://schemas.openxmlformats.org/wordprocessingml/2006/main" xmlns:w14="http://schemas.microsoft.com/office/word/2010/wordml" xmlns:w15="http://schemas.microsoft.com/office/word/2012/wordml" xmlns:w16cex="http://schemas.microsoft.com/office/word/2018/wordml/cex" xmlns:w16cid="http://schemas.microsoft.com/office/word/2016/wordml/cid" xmlns:w16="http://schemas.microsoft.com/office/word/2018/wordml" xmlns:w16sdtdh="http://schemas.microsoft.com/office/word/2020/wordml/sdtdatahash" xmlns:w16se="http://schemas.microsoft.com/office/word/2015/wordml/symex" xmlns:wpg="http://schemas.microsoft.com/office/word/2010/wordprocessingGroup" xmlns:wpi="http://schemas.microsoft.com/office/word/2010/wordprocessingInk" xmlns:wne="http://schemas.microsoft.com/office/word/2006/wordml" xmlns:wps="http://schemas.microsoft.com/office/word/2010/wordprocessingShape" mc:Ignorable="w14 w15 w16se w16cid w16 w16cex w16sdtdh wp14">
-  <w:p>
-    <w:pPr>
-      <w:pStyle w:val="Footer"/>
-    </w:pPr>
-  </w:p>
-</w:ftr>
-</file>
-
-<file path=word/footer2.xml><?xml version="1.0" encoding="utf-8"?>
-<w:ftr xmlns:wpc="http://schemas.microsoft.com/office/word/2010/wordprocessingCanvas" xmlns:cx="http://schemas.microsoft.com/office/drawing/2014/chartex" xmlns:cx1="http://schemas.microsoft.com/office/drawing/2015/9/8/chartex" xmlns:cx2="http://schemas.microsoft.com/office/drawing/2015/10/21/chartex" xmlns:cx3="http://schemas.microsoft.com/office/drawing/2016/5/9/chartex" xmlns:cx4="http://schemas.microsoft.com/office/drawing/2016/5/10/chartex" xmlns:cx5="http://schemas.microsoft.com/office/drawing/2016/5/11/chartex" xmlns:cx6="http://schemas.microsoft.com/office/drawing/2016/5/12/chartex" xmlns:cx7="http://schemas.microsoft.com/office/drawing/2016/5/13/chartex" xmlns:cx8="http://schemas.microsoft.com/office/drawing/2016/5/14/chartex" xmlns:mc="http://schemas.openxmlformats.org/markup-compatibility/2006" xmlns:aink="http://schemas.microsoft.com/office/drawing/2016/ink" xmlns:am3d="http://schemas.microsoft.com/office/drawing/2017/model3d" xmlns:o="urn:schemas-microsoft-com:office:office" xmlns:oel="http://schemas.microsoft.com/office/2019/extlst" xmlns:r="http://schemas.openxmlformats.org/officeDocument/2006/relationships" xmlns:m="http://schemas.openxmlformats.org/officeDocument/2006/math" xmlns:v="urn:schemas-microsoft-com:vml" xmlns:wp14="http://schemas.microsoft.com/office/word/2010/wordprocessingDrawing" xmlns:wp="http://schemas.openxmlformats.org/drawingml/2006/wordprocessingDrawing" xmlns:w10="urn:schemas-microsoft-com:office:word" xmlns:w="http://schemas.openxmlformats.org/wordprocessingml/2006/main" xmlns:w14="http://schemas.microsoft.com/office/word/2010/wordml" xmlns:w15="http://schemas.microsoft.com/office/word/2012/wordml" xmlns:w16cex="http://schemas.microsoft.com/office/word/2018/wordml/cex" xmlns:w16cid="http://schemas.microsoft.com/office/word/2016/wordml/cid" xmlns:w16="http://schemas.microsoft.com/office/word/2018/wordml" xmlns:w16sdtdh="http://schemas.microsoft.com/office/word/2020/wordml/sdtdatahash" xmlns:w16se="http://schemas.microsoft.com/office/word/2015/wordml/symex" xmlns:wpg="http://schemas.microsoft.com/office/word/2010/wordprocessingGroup" xmlns:wpi="http://schemas.microsoft.com/office/word/2010/wordprocessingInk" xmlns:wne="http://schemas.microsoft.com/office/word/2006/wordml" xmlns:wps="http://schemas.microsoft.com/office/word/2010/wordprocessingShape" mc:Ignorable="w14 w15 w16se w16cid w16 w16cex w16sdtdh wp14">
+<w:ftr xmlns:wpc="http://schemas.microsoft.com/office/word/2010/wordprocessingCanvas" xmlns:cx="http://schemas.microsoft.com/office/drawing/2014/chartex" xmlns:cx1="http://schemas.microsoft.com/office/drawing/2015/9/8/chartex" xmlns:cx2="http://schemas.microsoft.com/office/drawing/2015/10/21/chartex" xmlns:cx3="http://schemas.microsoft.com/office/drawing/2016/5/9/chartex" xmlns:cx4="http://schemas.microsoft.com/office/drawing/2016/5/10/chartex" xmlns:cx5="http://schemas.microsoft.com/office/drawing/2016/5/11/chartex" xmlns:cx6="http://schemas.microsoft.com/office/drawing/2016/5/12/chartex" xmlns:cx7="http://schemas.microsoft.com/office/drawing/2016/5/13/chartex" xmlns:cx8="http://schemas.microsoft.com/office/drawing/2016/5/14/chartex" xmlns:mc="http://schemas.openxmlformats.org/markup-compatibility/2006" xmlns:aink="http://schemas.microsoft.com/office/drawing/2016/ink" xmlns:am3d="http://schemas.microsoft.com/office/drawing/2017/model3d" xmlns:o="urn:schemas-microsoft-com:office:office" xmlns:oel="http://schemas.microsoft.com/office/2019/extlst" xmlns:r="http://schemas.openxmlformats.org/officeDocument/2006/relationships" xmlns:m="http://schemas.openxmlformats.org/officeDocument/2006/math" xmlns:v="urn:schemas-microsoft-com:vml" xmlns:wp14="http://schemas.microsoft.com/office/word/2010/wordprocessingDrawing" xmlns:wp="http://schemas.openxmlformats.org/drawingml/2006/wordprocessingDrawing" xmlns:w10="urn:schemas-microsoft-com:office:word" xmlns:w="http://schemas.openxmlformats.org/wordprocessingml/2006/main" xmlns:w14="http://schemas.microsoft.com/office/word/2010/wordml" xmlns:w15="http://schemas.microsoft.com/office/word/2012/wordml" xmlns:w16cex="http://schemas.microsoft.com/office/word/2018/wordml/cex" xmlns:w16cid="http://schemas.microsoft.com/office/word/2016/wordml/cid" xmlns:w16="http://schemas.microsoft.com/office/word/2018/wordml" xmlns:w16du="http://schemas.microsoft.com/office/word/2023/wordml/word16du" xmlns:w16sdtdh="http://schemas.microsoft.com/office/word/2020/wordml/sdtdatahash" xmlns:w16sdtfl="http://schemas.microsoft.com/office/word/2024/wordml/sdtformatlock" xmlns:w16se="http://schemas.microsoft.com/office/word/2015/wordml/symex" xmlns:wpg="http://schemas.microsoft.com/office/word/2010/wordprocessingGroup" xmlns:wpi="http://schemas.microsoft.com/office/word/2010/wordprocessingInk" xmlns:wne="http://schemas.microsoft.com/office/word/2006/wordml" xmlns:wps="http://schemas.microsoft.com/office/word/2010/wordprocessingShape" mc:Ignorable="w14 w15 w16se w16cid w16 w16cex w16sdtdh w16sdtfl w16du wp14">
   <w:p>
     <w:pPr>
       <w:pStyle w:val="Footer"/>
@@ -1530,6 +1603,7 @@
         <w:sz w:val="18"/>
       </w:rPr>
     </w:pPr>
+    <w:proofErr w:type="spellStart"/>
     <w:r>
       <w:rPr>
         <w:rFonts w:ascii="Courier New" w:hAnsi="Courier New"/>
@@ -1537,7 +1611,17 @@
         <w:spacing w:val="-20"/>
         <w:sz w:val="18"/>
       </w:rPr>
-      <w:t xml:space="preserve">i hereby certify the above-described location(s) to be duly registered under the bee act, chapter 27, </w:t>
+      <w:t>i</w:t>
+    </w:r>
+    <w:proofErr w:type="spellEnd"/>
+    <w:r>
+      <w:rPr>
+        <w:rFonts w:ascii="Courier New" w:hAnsi="Courier New"/>
+        <w:smallCaps/>
+        <w:spacing w:val="-20"/>
+        <w:sz w:val="18"/>
+      </w:rPr>
+      <w:t xml:space="preserve"> hereby certify the above-described location(s) to be duly registered under the bee act, chapter 27, </w:t>
     </w:r>
     <w:proofErr w:type="spellStart"/>
     <w:r>
@@ -1631,27 +1715,6 @@
         <w:sz w:val="22"/>
       </w:rPr>
       <w:tab/>
-      <w:t xml:space="preserve">Paul van </w:t>
-    </w:r>
-    <w:proofErr w:type="spellStart"/>
-    <w:r>
-      <w:rPr>
-        <w:rFonts w:ascii="Courier New" w:hAnsi="Courier New"/>
-        <w:b/>
-        <w:spacing w:val="-20"/>
-        <w:sz w:val="22"/>
-      </w:rPr>
-      <w:t>Westendorp</w:t>
-    </w:r>
-    <w:proofErr w:type="spellEnd"/>
-    <w:r>
-      <w:rPr>
-        <w:rFonts w:ascii="Courier New" w:hAnsi="Courier New"/>
-        <w:b/>
-        <w:spacing w:val="-20"/>
-        <w:sz w:val="22"/>
-      </w:rPr>
-      <w:t>,</w:t>
     </w:r>
   </w:p>
   <w:p>
@@ -1713,7 +1776,7 @@
         <w:spacing w:val="-20"/>
         <w:sz w:val="22"/>
       </w:rPr>
-      <w:t>2023-03-01</w:t>
+      <w:t>2025-10-01</w:t>
     </w:r>
     <w:r>
       <w:rPr>
@@ -1801,18 +1864,8 @@
 </w:ftr>
 </file>
 
-<file path=word/footer3.xml><?xml version="1.0" encoding="utf-8"?>
-<w:ftr xmlns:wpc="http://schemas.microsoft.com/office/word/2010/wordprocessingCanvas" xmlns:cx="http://schemas.microsoft.com/office/drawing/2014/chartex" xmlns:cx1="http://schemas.microsoft.com/office/drawing/2015/9/8/chartex" xmlns:cx2="http://schemas.microsoft.com/office/drawing/2015/10/21/chartex" xmlns:cx3="http://schemas.microsoft.com/office/drawing/2016/5/9/chartex" xmlns:cx4="http://schemas.microsoft.com/office/drawing/2016/5/10/chartex" xmlns:cx5="http://schemas.microsoft.com/office/drawing/2016/5/11/chartex" xmlns:cx6="http://schemas.microsoft.com/office/drawing/2016/5/12/chartex" xmlns:cx7="http://schemas.microsoft.com/office/drawing/2016/5/13/chartex" xmlns:cx8="http://schemas.microsoft.com/office/drawing/2016/5/14/chartex" xmlns:mc="http://schemas.openxmlformats.org/markup-compatibility/2006" xmlns:aink="http://schemas.microsoft.com/office/drawing/2016/ink" xmlns:am3d="http://schemas.microsoft.com/office/drawing/2017/model3d" xmlns:o="urn:schemas-microsoft-com:office:office" xmlns:oel="http://schemas.microsoft.com/office/2019/extlst" xmlns:r="http://schemas.openxmlformats.org/officeDocument/2006/relationships" xmlns:m="http://schemas.openxmlformats.org/officeDocument/2006/math" xmlns:v="urn:schemas-microsoft-com:vml" xmlns:wp14="http://schemas.microsoft.com/office/word/2010/wordprocessingDrawing" xmlns:wp="http://schemas.openxmlformats.org/drawingml/2006/wordprocessingDrawing" xmlns:w10="urn:schemas-microsoft-com:office:word" xmlns:w="http://schemas.openxmlformats.org/wordprocessingml/2006/main" xmlns:w14="http://schemas.microsoft.com/office/word/2010/wordml" xmlns:w15="http://schemas.microsoft.com/office/word/2012/wordml" xmlns:w16cex="http://schemas.microsoft.com/office/word/2018/wordml/cex" xmlns:w16cid="http://schemas.microsoft.com/office/word/2016/wordml/cid" xmlns:w16="http://schemas.microsoft.com/office/word/2018/wordml" xmlns:w16sdtdh="http://schemas.microsoft.com/office/word/2020/wordml/sdtdatahash" xmlns:w16se="http://schemas.microsoft.com/office/word/2015/wordml/symex" xmlns:wpg="http://schemas.microsoft.com/office/word/2010/wordprocessingGroup" xmlns:wpi="http://schemas.microsoft.com/office/word/2010/wordprocessingInk" xmlns:wne="http://schemas.microsoft.com/office/word/2006/wordml" xmlns:wps="http://schemas.microsoft.com/office/word/2010/wordprocessingShape" mc:Ignorable="w14 w15 w16se w16cid w16 w16cex w16sdtdh wp14">
-  <w:p>
-    <w:pPr>
-      <w:pStyle w:val="Footer"/>
-    </w:pPr>
-  </w:p>
-</w:ftr>
-</file>
-
 <file path=word/footnotes.xml><?xml version="1.0" encoding="utf-8"?>
-<w:footnotes xmlns:wpc="http://schemas.microsoft.com/office/word/2010/wordprocessingCanvas" xmlns:cx="http://schemas.microsoft.com/office/drawing/2014/chartex" xmlns:cx1="http://schemas.microsoft.com/office/drawing/2015/9/8/chartex" xmlns:cx2="http://schemas.microsoft.com/office/drawing/2015/10/21/chartex" xmlns:cx3="http://schemas.microsoft.com/office/drawing/2016/5/9/chartex" xmlns:cx4="http://schemas.microsoft.com/office/drawing/2016/5/10/chartex" xmlns:cx5="http://schemas.microsoft.com/office/drawing/2016/5/11/chartex" xmlns:cx6="http://schemas.microsoft.com/office/drawing/2016/5/12/chartex" xmlns:cx7="http://schemas.microsoft.com/office/drawing/2016/5/13/chartex" xmlns:cx8="http://schemas.microsoft.com/office/drawing/2016/5/14/chartex" xmlns:mc="http://schemas.openxmlformats.org/markup-compatibility/2006" xmlns:aink="http://schemas.microsoft.com/office/drawing/2016/ink" xmlns:am3d="http://schemas.microsoft.com/office/drawing/2017/model3d" xmlns:o="urn:schemas-microsoft-com:office:office" xmlns:oel="http://schemas.microsoft.com/office/2019/extlst" xmlns:r="http://schemas.openxmlformats.org/officeDocument/2006/relationships" xmlns:m="http://schemas.openxmlformats.org/officeDocument/2006/math" xmlns:v="urn:schemas-microsoft-com:vml" xmlns:wp14="http://schemas.microsoft.com/office/word/2010/wordprocessingDrawing" xmlns:wp="http://schemas.openxmlformats.org/drawingml/2006/wordprocessingDrawing" xmlns:w10="urn:schemas-microsoft-com:office:word" xmlns:w="http://schemas.openxmlformats.org/wordprocessingml/2006/main" xmlns:w14="http://schemas.microsoft.com/office/word/2010/wordml" xmlns:w15="http://schemas.microsoft.com/office/word/2012/wordml" xmlns:w16cex="http://schemas.microsoft.com/office/word/2018/wordml/cex" xmlns:w16cid="http://schemas.microsoft.com/office/word/2016/wordml/cid" xmlns:w16="http://schemas.microsoft.com/office/word/2018/wordml" xmlns:w16sdtdh="http://schemas.microsoft.com/office/word/2020/wordml/sdtdatahash" xmlns:w16se="http://schemas.microsoft.com/office/word/2015/wordml/symex" xmlns:wpg="http://schemas.microsoft.com/office/word/2010/wordprocessingGroup" xmlns:wpi="http://schemas.microsoft.com/office/word/2010/wordprocessingInk" xmlns:wne="http://schemas.microsoft.com/office/word/2006/wordml" xmlns:wps="http://schemas.microsoft.com/office/word/2010/wordprocessingShape" mc:Ignorable="w14 w15 w16se w16cid w16 w16cex w16sdtdh wp14">
+<w:footnotes xmlns:wpc="http://schemas.microsoft.com/office/word/2010/wordprocessingCanvas" xmlns:cx="http://schemas.microsoft.com/office/drawing/2014/chartex" xmlns:cx1="http://schemas.microsoft.com/office/drawing/2015/9/8/chartex" xmlns:cx2="http://schemas.microsoft.com/office/drawing/2015/10/21/chartex" xmlns:cx3="http://schemas.microsoft.com/office/drawing/2016/5/9/chartex" xmlns:cx4="http://schemas.microsoft.com/office/drawing/2016/5/10/chartex" xmlns:cx5="http://schemas.microsoft.com/office/drawing/2016/5/11/chartex" xmlns:cx6="http://schemas.microsoft.com/office/drawing/2016/5/12/chartex" xmlns:cx7="http://schemas.microsoft.com/office/drawing/2016/5/13/chartex" xmlns:cx8="http://schemas.microsoft.com/office/drawing/2016/5/14/chartex" xmlns:mc="http://schemas.openxmlformats.org/markup-compatibility/2006" xmlns:aink="http://schemas.microsoft.com/office/drawing/2016/ink" xmlns:am3d="http://schemas.microsoft.com/office/drawing/2017/model3d" xmlns:o="urn:schemas-microsoft-com:office:office" xmlns:oel="http://schemas.microsoft.com/office/2019/extlst" xmlns:r="http://schemas.openxmlformats.org/officeDocument/2006/relationships" xmlns:m="http://schemas.openxmlformats.org/officeDocument/2006/math" xmlns:v="urn:schemas-microsoft-com:vml" xmlns:wp14="http://schemas.microsoft.com/office/word/2010/wordprocessingDrawing" xmlns:wp="http://schemas.openxmlformats.org/drawingml/2006/wordprocessingDrawing" xmlns:w10="urn:schemas-microsoft-com:office:word" xmlns:w="http://schemas.openxmlformats.org/wordprocessingml/2006/main" xmlns:w14="http://schemas.microsoft.com/office/word/2010/wordml" xmlns:w15="http://schemas.microsoft.com/office/word/2012/wordml" xmlns:w16cex="http://schemas.microsoft.com/office/word/2018/wordml/cex" xmlns:w16cid="http://schemas.microsoft.com/office/word/2016/wordml/cid" xmlns:w16="http://schemas.microsoft.com/office/word/2018/wordml" xmlns:w16du="http://schemas.microsoft.com/office/word/2023/wordml/word16du" xmlns:w16sdtdh="http://schemas.microsoft.com/office/word/2020/wordml/sdtdatahash" xmlns:w16sdtfl="http://schemas.microsoft.com/office/word/2024/wordml/sdtformatlock" xmlns:w16se="http://schemas.microsoft.com/office/word/2015/wordml/symex" xmlns:wpg="http://schemas.microsoft.com/office/word/2010/wordprocessingGroup" xmlns:wpi="http://schemas.microsoft.com/office/word/2010/wordprocessingInk" xmlns:wne="http://schemas.microsoft.com/office/word/2006/wordml" xmlns:wps="http://schemas.microsoft.com/office/word/2010/wordprocessingShape" mc:Ignorable="w14 w15 w16se w16cid w16 w16cex w16sdtdh w16sdtfl w16du wp14">
   <w:footnote w:type="separator" w:id="-1">
     <w:p>
       <w:r>
@@ -1831,17 +1884,7 @@
 </file>
 
 <file path=word/header1.xml><?xml version="1.0" encoding="utf-8"?>
-<w:hdr xmlns:wpc="http://schemas.microsoft.com/office/word/2010/wordprocessingCanvas" xmlns:cx="http://schemas.microsoft.com/office/drawing/2014/chartex" xmlns:cx1="http://schemas.microsoft.com/office/drawing/2015/9/8/chartex" xmlns:cx2="http://schemas.microsoft.com/office/drawing/2015/10/21/chartex" xmlns:cx3="http://schemas.microsoft.com/office/drawing/2016/5/9/chartex" xmlns:cx4="http://schemas.microsoft.com/office/drawing/2016/5/10/chartex" xmlns:cx5="http://schemas.microsoft.com/office/drawing/2016/5/11/chartex" xmlns:cx6="http://schemas.microsoft.com/office/drawing/2016/5/12/chartex" xmlns:cx7="http://schemas.microsoft.com/office/drawing/2016/5/13/chartex" xmlns:cx8="http://schemas.microsoft.com/office/drawing/2016/5/14/chartex" xmlns:mc="http://schemas.openxmlformats.org/markup-compatibility/2006" xmlns:aink="http://schemas.microsoft.com/office/drawing/2016/ink" xmlns:am3d="http://schemas.microsoft.com/office/drawing/2017/model3d" xmlns:o="urn:schemas-microsoft-com:office:office" xmlns:oel="http://schemas.microsoft.com/office/2019/extlst" xmlns:r="http://schemas.openxmlformats.org/officeDocument/2006/relationships" xmlns:m="http://schemas.openxmlformats.org/officeDocument/2006/math" xmlns:v="urn:schemas-microsoft-com:vml" xmlns:wp14="http://schemas.microsoft.com/office/word/2010/wordprocessingDrawing" xmlns:wp="http://schemas.openxmlformats.org/drawingml/2006/wordprocessingDrawing" xmlns:w10="urn:schemas-microsoft-com:office:word" xmlns:w="http://schemas.openxmlformats.org/wordprocessingml/2006/main" xmlns:w14="http://schemas.microsoft.com/office/word/2010/wordml" xmlns:w15="http://schemas.microsoft.com/office/word/2012/wordml" xmlns:w16cex="http://schemas.microsoft.com/office/word/2018/wordml/cex" xmlns:w16cid="http://schemas.microsoft.com/office/word/2016/wordml/cid" xmlns:w16="http://schemas.microsoft.com/office/word/2018/wordml" xmlns:w16sdtdh="http://schemas.microsoft.com/office/word/2020/wordml/sdtdatahash" xmlns:w16se="http://schemas.microsoft.com/office/word/2015/wordml/symex" xmlns:wpg="http://schemas.microsoft.com/office/word/2010/wordprocessingGroup" xmlns:wpi="http://schemas.microsoft.com/office/word/2010/wordprocessingInk" xmlns:wne="http://schemas.microsoft.com/office/word/2006/wordml" xmlns:wps="http://schemas.microsoft.com/office/word/2010/wordprocessingShape" mc:Ignorable="w14 w15 w16se w16cid w16 w16cex w16sdtdh wp14">
-  <w:p>
-    <w:pPr>
-      <w:pStyle w:val="Header"/>
-    </w:pPr>
-  </w:p>
-</w:hdr>
-</file>
-
-<file path=word/header2.xml><?xml version="1.0" encoding="utf-8"?>
-<w:hdr xmlns:wpc="http://schemas.microsoft.com/office/word/2010/wordprocessingCanvas" xmlns:cx="http://schemas.microsoft.com/office/drawing/2014/chartex" xmlns:cx1="http://schemas.microsoft.com/office/drawing/2015/9/8/chartex" xmlns:cx2="http://schemas.microsoft.com/office/drawing/2015/10/21/chartex" xmlns:cx3="http://schemas.microsoft.com/office/drawing/2016/5/9/chartex" xmlns:cx4="http://schemas.microsoft.com/office/drawing/2016/5/10/chartex" xmlns:cx5="http://schemas.microsoft.com/office/drawing/2016/5/11/chartex" xmlns:cx6="http://schemas.microsoft.com/office/drawing/2016/5/12/chartex" xmlns:cx7="http://schemas.microsoft.com/office/drawing/2016/5/13/chartex" xmlns:cx8="http://schemas.microsoft.com/office/drawing/2016/5/14/chartex" xmlns:mc="http://schemas.openxmlformats.org/markup-compatibility/2006" xmlns:aink="http://schemas.microsoft.com/office/drawing/2016/ink" xmlns:am3d="http://schemas.microsoft.com/office/drawing/2017/model3d" xmlns:o="urn:schemas-microsoft-com:office:office" xmlns:oel="http://schemas.microsoft.com/office/2019/extlst" xmlns:r="http://schemas.openxmlformats.org/officeDocument/2006/relationships" xmlns:m="http://schemas.openxmlformats.org/officeDocument/2006/math" xmlns:v="urn:schemas-microsoft-com:vml" xmlns:wp14="http://schemas.microsoft.com/office/word/2010/wordprocessingDrawing" xmlns:wp="http://schemas.openxmlformats.org/drawingml/2006/wordprocessingDrawing" xmlns:w10="urn:schemas-microsoft-com:office:word" xmlns:w="http://schemas.openxmlformats.org/wordprocessingml/2006/main" xmlns:w14="http://schemas.microsoft.com/office/word/2010/wordml" xmlns:w15="http://schemas.microsoft.com/office/word/2012/wordml" xmlns:w16cex="http://schemas.microsoft.com/office/word/2018/wordml/cex" xmlns:w16cid="http://schemas.microsoft.com/office/word/2016/wordml/cid" xmlns:w16="http://schemas.microsoft.com/office/word/2018/wordml" xmlns:w16sdtdh="http://schemas.microsoft.com/office/word/2020/wordml/sdtdatahash" xmlns:w16se="http://schemas.microsoft.com/office/word/2015/wordml/symex" xmlns:wpg="http://schemas.microsoft.com/office/word/2010/wordprocessingGroup" xmlns:wpi="http://schemas.microsoft.com/office/word/2010/wordprocessingInk" xmlns:wne="http://schemas.microsoft.com/office/word/2006/wordml" xmlns:wps="http://schemas.microsoft.com/office/word/2010/wordprocessingShape" mc:Ignorable="w14 w15 w16se w16cid w16 w16cex w16sdtdh wp14">
+<w:hdr xmlns:wpc="http://schemas.microsoft.com/office/word/2010/wordprocessingCanvas" xmlns:cx="http://schemas.microsoft.com/office/drawing/2014/chartex" xmlns:cx1="http://schemas.microsoft.com/office/drawing/2015/9/8/chartex" xmlns:cx2="http://schemas.microsoft.com/office/drawing/2015/10/21/chartex" xmlns:cx3="http://schemas.microsoft.com/office/drawing/2016/5/9/chartex" xmlns:cx4="http://schemas.microsoft.com/office/drawing/2016/5/10/chartex" xmlns:cx5="http://schemas.microsoft.com/office/drawing/2016/5/11/chartex" xmlns:cx6="http://schemas.microsoft.com/office/drawing/2016/5/12/chartex" xmlns:cx7="http://schemas.microsoft.com/office/drawing/2016/5/13/chartex" xmlns:cx8="http://schemas.microsoft.com/office/drawing/2016/5/14/chartex" xmlns:mc="http://schemas.openxmlformats.org/markup-compatibility/2006" xmlns:aink="http://schemas.microsoft.com/office/drawing/2016/ink" xmlns:am3d="http://schemas.microsoft.com/office/drawing/2017/model3d" xmlns:o="urn:schemas-microsoft-com:office:office" xmlns:oel="http://schemas.microsoft.com/office/2019/extlst" xmlns:r="http://schemas.openxmlformats.org/officeDocument/2006/relationships" xmlns:m="http://schemas.openxmlformats.org/officeDocument/2006/math" xmlns:v="urn:schemas-microsoft-com:vml" xmlns:wp14="http://schemas.microsoft.com/office/word/2010/wordprocessingDrawing" xmlns:wp="http://schemas.openxmlformats.org/drawingml/2006/wordprocessingDrawing" xmlns:w10="urn:schemas-microsoft-com:office:word" xmlns:w="http://schemas.openxmlformats.org/wordprocessingml/2006/main" xmlns:w14="http://schemas.microsoft.com/office/word/2010/wordml" xmlns:w15="http://schemas.microsoft.com/office/word/2012/wordml" xmlns:w16cex="http://schemas.microsoft.com/office/word/2018/wordml/cex" xmlns:w16cid="http://schemas.microsoft.com/office/word/2016/wordml/cid" xmlns:w16="http://schemas.microsoft.com/office/word/2018/wordml" xmlns:w16du="http://schemas.microsoft.com/office/word/2023/wordml/word16du" xmlns:w16sdtdh="http://schemas.microsoft.com/office/word/2020/wordml/sdtdatahash" xmlns:w16sdtfl="http://schemas.microsoft.com/office/word/2024/wordml/sdtformatlock" xmlns:w16se="http://schemas.microsoft.com/office/word/2015/wordml/symex" xmlns:wpg="http://schemas.microsoft.com/office/word/2010/wordprocessingGroup" xmlns:wpi="http://schemas.microsoft.com/office/word/2010/wordprocessingInk" xmlns:wne="http://schemas.microsoft.com/office/word/2006/wordml" xmlns:wps="http://schemas.microsoft.com/office/word/2010/wordprocessingShape" mc:Ignorable="w14 w15 w16se w16cid w16 w16cex w16sdtdh w16sdtfl w16du wp14">
   <w:tbl>
     <w:tblPr>
       <w:tblStyle w:val="TableGrid"/>
@@ -2132,18 +2175,8 @@
 </w:hdr>
 </file>
 
-<file path=word/header3.xml><?xml version="1.0" encoding="utf-8"?>
-<w:hdr xmlns:wpc="http://schemas.microsoft.com/office/word/2010/wordprocessingCanvas" xmlns:cx="http://schemas.microsoft.com/office/drawing/2014/chartex" xmlns:cx1="http://schemas.microsoft.com/office/drawing/2015/9/8/chartex" xmlns:cx2="http://schemas.microsoft.com/office/drawing/2015/10/21/chartex" xmlns:cx3="http://schemas.microsoft.com/office/drawing/2016/5/9/chartex" xmlns:cx4="http://schemas.microsoft.com/office/drawing/2016/5/10/chartex" xmlns:cx5="http://schemas.microsoft.com/office/drawing/2016/5/11/chartex" xmlns:cx6="http://schemas.microsoft.com/office/drawing/2016/5/12/chartex" xmlns:cx7="http://schemas.microsoft.com/office/drawing/2016/5/13/chartex" xmlns:cx8="http://schemas.microsoft.com/office/drawing/2016/5/14/chartex" xmlns:mc="http://schemas.openxmlformats.org/markup-compatibility/2006" xmlns:aink="http://schemas.microsoft.com/office/drawing/2016/ink" xmlns:am3d="http://schemas.microsoft.com/office/drawing/2017/model3d" xmlns:o="urn:schemas-microsoft-com:office:office" xmlns:oel="http://schemas.microsoft.com/office/2019/extlst" xmlns:r="http://schemas.openxmlformats.org/officeDocument/2006/relationships" xmlns:m="http://schemas.openxmlformats.org/officeDocument/2006/math" xmlns:v="urn:schemas-microsoft-com:vml" xmlns:wp14="http://schemas.microsoft.com/office/word/2010/wordprocessingDrawing" xmlns:wp="http://schemas.openxmlformats.org/drawingml/2006/wordprocessingDrawing" xmlns:w10="urn:schemas-microsoft-com:office:word" xmlns:w="http://schemas.openxmlformats.org/wordprocessingml/2006/main" xmlns:w14="http://schemas.microsoft.com/office/word/2010/wordml" xmlns:w15="http://schemas.microsoft.com/office/word/2012/wordml" xmlns:w16cex="http://schemas.microsoft.com/office/word/2018/wordml/cex" xmlns:w16cid="http://schemas.microsoft.com/office/word/2016/wordml/cid" xmlns:w16="http://schemas.microsoft.com/office/word/2018/wordml" xmlns:w16sdtdh="http://schemas.microsoft.com/office/word/2020/wordml/sdtdatahash" xmlns:w16se="http://schemas.microsoft.com/office/word/2015/wordml/symex" xmlns:wpg="http://schemas.microsoft.com/office/word/2010/wordprocessingGroup" xmlns:wpi="http://schemas.microsoft.com/office/word/2010/wordprocessingInk" xmlns:wne="http://schemas.microsoft.com/office/word/2006/wordml" xmlns:wps="http://schemas.microsoft.com/office/word/2010/wordprocessingShape" mc:Ignorable="w14 w15 w16se w16cid w16 w16cex w16sdtdh wp14">
-  <w:p>
-    <w:pPr>
-      <w:pStyle w:val="Header"/>
-    </w:pPr>
-  </w:p>
-</w:hdr>
-</file>
-
 <file path=word/styles.xml><?xml version="1.0" encoding="utf-8"?>
-<w:styles xmlns:mc="http://schemas.openxmlformats.org/markup-compatibility/2006" xmlns:r="http://schemas.openxmlformats.org/officeDocument/2006/relationships" xmlns:w="http://schemas.openxmlformats.org/wordprocessingml/2006/main" xmlns:w14="http://schemas.microsoft.com/office/word/2010/wordml" xmlns:w15="http://schemas.microsoft.com/office/word/2012/wordml" xmlns:w16cex="http://schemas.microsoft.com/office/word/2018/wordml/cex" xmlns:w16cid="http://schemas.microsoft.com/office/word/2016/wordml/cid" xmlns:w16="http://schemas.microsoft.com/office/word/2018/wordml" xmlns:w16sdtdh="http://schemas.microsoft.com/office/word/2020/wordml/sdtdatahash" xmlns:w16se="http://schemas.microsoft.com/office/word/2015/wordml/symex" mc:Ignorable="w14 w15 w16se w16cid w16 w16cex w16sdtdh">
+<w:styles xmlns:mc="http://schemas.openxmlformats.org/markup-compatibility/2006" xmlns:r="http://schemas.openxmlformats.org/officeDocument/2006/relationships" xmlns:w="http://schemas.openxmlformats.org/wordprocessingml/2006/main" xmlns:w14="http://schemas.microsoft.com/office/word/2010/wordml" xmlns:w15="http://schemas.microsoft.com/office/word/2012/wordml" xmlns:w16cex="http://schemas.microsoft.com/office/word/2018/wordml/cex" xmlns:w16cid="http://schemas.microsoft.com/office/word/2016/wordml/cid" xmlns:w16="http://schemas.microsoft.com/office/word/2018/wordml" xmlns:w16du="http://schemas.microsoft.com/office/word/2023/wordml/word16du" xmlns:w16sdtdh="http://schemas.microsoft.com/office/word/2020/wordml/sdtdatahash" xmlns:w16sdtfl="http://schemas.microsoft.com/office/word/2024/wordml/sdtformatlock" xmlns:w16se="http://schemas.microsoft.com/office/word/2015/wordml/symex" mc:Ignorable="w14 w15 w16se w16cid w16 w16cex w16sdtdh w16sdtfl w16du">
   <w:docDefaults>
     <w:rPrDefault>
       <w:rPr>
@@ -2876,6 +2909,15 @@
 </file>
 
 <file path=customXml/item1.xml><?xml version="1.0" encoding="utf-8"?>
+<?mso-contentType ?>
+<FormTemplates xmlns="http://schemas.microsoft.com/sharepoint/v3/contenttype/forms">
+  <Display>DocumentLibraryForm</Display>
+  <Edit>DocumentLibraryForm</Edit>
+  <New>DocumentLibraryForm</New>
+</FormTemplates>
+</file>
+
+<file path=customXml/item2.xml><?xml version="1.0" encoding="utf-8"?>
 <ct:contentTypeSchema xmlns:ct="http://schemas.microsoft.com/office/2006/metadata/contentType" xmlns:ma="http://schemas.microsoft.com/office/2006/metadata/properties/metaAttributes" ct:_="" ma:_="" ma:contentTypeName="Document" ma:contentTypeID="0x010100B8CBF3948AF16E4A9427EB9CB0C3AFDB" ma:contentTypeVersion="11" ma:contentTypeDescription="Create a new document." ma:contentTypeScope="" ma:versionID="9fc8a81a77eeb73bda9729b3f784b8c4">
   <xsd:schema xmlns:xsd="http://www.w3.org/2001/XMLSchema" xmlns:xs="http://www.w3.org/2001/XMLSchema" xmlns:p="http://schemas.microsoft.com/office/2006/metadata/properties" xmlns:ns2="bc8b8595-9fa1-49bc-a016-2621e7bde64e" xmlns:ns3="e1c8ebbc-f196-4c28-98e9-1900bd408e79" targetNamespace="http://schemas.microsoft.com/office/2006/metadata/properties" ma:root="true" ma:fieldsID="88ad40c7f0e134defa4acd5e486d3459" ns2:_="" ns3:_="">
     <xsd:import namespace="bc8b8595-9fa1-49bc-a016-2621e7bde64e"/>
@@ -3086,16 +3128,15 @@
 </ct:contentTypeSchema>
 </file>
 
-<file path=customXml/item2.xml><?xml version="1.0" encoding="utf-8"?>
-<?mso-contentType ?>
-<FormTemplates xmlns="http://schemas.microsoft.com/sharepoint/v3/contenttype/forms">
-  <Display>DocumentLibraryForm</Display>
-  <Edit>DocumentLibraryForm</Edit>
-  <New>DocumentLibraryForm</New>
-</FormTemplates>
+<file path=customXml/itemProps1.xml><?xml version="1.0" encoding="utf-8"?>
+<ds:datastoreItem xmlns:ds="http://schemas.openxmlformats.org/officeDocument/2006/customXml" ds:itemID="{92D0D2CE-A6B8-4A49-849C-BE57493DF924}">
+  <ds:schemaRefs>
+    <ds:schemaRef ds:uri="http://schemas.microsoft.com/sharepoint/v3/contenttype/forms"/>
+  </ds:schemaRefs>
+</ds:datastoreItem>
 </file>
 
-<file path=customXml/itemProps1.xml><?xml version="1.0" encoding="utf-8"?>
+<file path=customXml/itemProps2.xml><?xml version="1.0" encoding="utf-8"?>
 <ds:datastoreItem xmlns:ds="http://schemas.openxmlformats.org/officeDocument/2006/customXml" ds:itemID="{9987FCCB-63FB-4D2D-B211-DB7635AA634A}">
   <ds:schemaRefs>
     <ds:schemaRef ds:uri="http://schemas.microsoft.com/office/2006/metadata/contentType"/>
@@ -3112,12 +3153,4 @@
     <ds:schemaRef ds:uri="http://schemas.microsoft.com/internal/obd"/>
   </ds:schemaRefs>
 </ds:datastoreItem>
-</file>
-
-<file path=customXml/itemProps2.xml><?xml version="1.0" encoding="utf-8"?>
-<ds:datastoreItem xmlns:ds="http://schemas.openxmlformats.org/officeDocument/2006/customXml" ds:itemID="{92D0D2CE-A6B8-4A49-849C-BE57493DF924}">
-  <ds:schemaRefs>
-    <ds:schemaRef ds:uri="http://schemas.microsoft.com/sharepoint/v3/contenttype/forms"/>
-  </ds:schemaRefs>
-</ds:datastoreItem>
 </file>
</xml_diff>

<commit_message>
add premises id to apiary cert/renewals
</commit_message>
<xml_diff>
--- a/backend/src/static/templates/certificates/Apiary.docx
+++ b/backend/src/static/templates/certificates/Apiary.docx
@@ -776,6 +776,7 @@
       <w:pPr>
         <w:tabs>
           <w:tab w:val="left" w:pos="2160"/>
+          <w:tab w:val="left" w:pos="4485"/>
           <w:tab w:val="left" w:pos="6096"/>
         </w:tabs>
         <w:rPr>
@@ -820,7 +821,43 @@
           <w:sz w:val="18"/>
         </w:rPr>
         <w:tab/>
+      </w:r>
+      <w:r>
+        <w:rPr>
+          <w:rFonts w:ascii="Courier New" w:hAnsi="Courier New"/>
+          <w:b/>
+          <w:smallCaps/>
+          <w:sz w:val="18"/>
+        </w:rPr>
+        <w:tab/>
+      </w:r>
+      <w:r>
+        <w:rPr>
+          <w:rFonts w:ascii="Courier New" w:hAnsi="Courier New"/>
+          <w:b/>
+          <w:smallCaps/>
+          <w:sz w:val="18"/>
+        </w:rPr>
         <w:t>city/town</w:t>
+      </w:r>
+      <w:r>
+        <w:rPr>
+          <w:rFonts w:ascii="Courier New" w:hAnsi="Courier New"/>
+          <w:b/>
+          <w:smallCaps/>
+          <w:sz w:val="18"/>
+        </w:rPr>
+        <w:tab/>
+      </w:r>
+      <w:r>
+        <w:rPr>
+          <w:rFonts w:ascii="Courier New" w:hAnsi="Courier New"/>
+          <w:b/>
+          <w:smallCaps/>
+          <w:sz w:val="18"/>
+        </w:rPr>
+        <w:tab/>
+        <w:t>premises id</w:t>
       </w:r>
     </w:p>
     <w:p>
@@ -831,6 +868,500 @@
         </w:pBdr>
       </w:pPr>
     </w:p>
+    <w:tbl>
+      <w:tblPr>
+        <w:tblStyle w:val="TableGrid"/>
+        <w:tblpPr w:leftFromText="180" w:rightFromText="180" w:vertAnchor="text" w:horzAnchor="margin" w:tblpY="135"/>
+        <w:tblW w:w="0" w:type="auto"/>
+        <w:tblBorders>
+          <w:top w:val="none" w:sz="0" w:space="0" w:color="auto"/>
+          <w:left w:val="none" w:sz="0" w:space="0" w:color="auto"/>
+          <w:bottom w:val="none" w:sz="0" w:space="0" w:color="auto"/>
+          <w:right w:val="none" w:sz="0" w:space="0" w:color="auto"/>
+          <w:insideH w:val="none" w:sz="0" w:space="0" w:color="auto"/>
+          <w:insideV w:val="none" w:sz="0" w:space="0" w:color="auto"/>
+        </w:tblBorders>
+        <w:tblLook w:val="04A0" w:firstRow="1" w:lastRow="0" w:firstColumn="1" w:lastColumn="0" w:noHBand="0" w:noVBand="1"/>
+      </w:tblPr>
+      <w:tblGrid>
+        <w:gridCol w:w="2765"/>
+        <w:gridCol w:w="2198"/>
+        <w:gridCol w:w="1986"/>
+        <w:gridCol w:w="2411"/>
+      </w:tblGrid>
+      <w:tr>
+        <w:tc>
+          <w:tcPr>
+            <w:tcW w:w="2268" w:type="dxa"/>
+            <w:tcMar>
+              <w:top w:w="85" w:type="dxa"/>
+              <w:bottom w:w="85" w:type="dxa"/>
+            </w:tcMar>
+          </w:tcPr>
+          <w:p>
+            <w:pPr>
+              <w:pStyle w:val="Header"/>
+            </w:pPr>
+            <w:r>
+              <w:rPr>
+                <w:rFonts w:ascii="Courier New" w:hAnsi="Courier New"/>
+              </w:rPr>
+              <w:t>{</w:t>
+            </w:r>
+            <w:proofErr w:type="spellStart"/>
+            <w:r>
+              <w:rPr>
+                <w:rFonts w:ascii="Courier New" w:hAnsi="Courier New"/>
+              </w:rPr>
+              <w:t>d.ApiarySites</w:t>
+            </w:r>
+            <w:proofErr w:type="spellEnd"/>
+            <w:r>
+              <w:rPr>
+                <w:rFonts w:ascii="Courier New" w:hAnsi="Courier New"/>
+              </w:rPr>
+              <w:t>[</w:t>
+            </w:r>
+            <w:proofErr w:type="spellStart"/>
+            <w:r>
+              <w:rPr>
+                <w:rFonts w:ascii="Courier New" w:hAnsi="Courier New"/>
+              </w:rPr>
+              <w:t>i</w:t>
+            </w:r>
+            <w:proofErr w:type="spellEnd"/>
+            <w:r>
+              <w:rPr>
+                <w:rFonts w:ascii="Courier New" w:hAnsi="Courier New"/>
+              </w:rPr>
+              <w:t>].</w:t>
+            </w:r>
+            <w:proofErr w:type="spellStart"/>
+            <w:r>
+              <w:rPr>
+                <w:rFonts w:ascii="Courier New" w:hAnsi="Courier New"/>
+              </w:rPr>
+              <w:t>RegistrationNum</w:t>
+            </w:r>
+            <w:proofErr w:type="spellEnd"/>
+            <w:r>
+              <w:rPr>
+                <w:rFonts w:ascii="Courier New" w:hAnsi="Courier New"/>
+              </w:rPr>
+              <w:t>}</w:t>
+            </w:r>
+            <w:r>
+              <w:rPr>
+                <w:rFonts w:ascii="Courier New" w:hAnsi="Courier New"/>
+              </w:rPr>
+              <w:br/>
+              <w:t>{</w:t>
+            </w:r>
+            <w:proofErr w:type="spellStart"/>
+            <w:r>
+              <w:rPr>
+                <w:rFonts w:ascii="Courier New" w:hAnsi="Courier New"/>
+              </w:rPr>
+              <w:t>d.ApiarySites</w:t>
+            </w:r>
+            <w:proofErr w:type="spellEnd"/>
+            <w:r>
+              <w:rPr>
+                <w:rFonts w:ascii="Courier New" w:hAnsi="Courier New"/>
+              </w:rPr>
+              <w:t>[</w:t>
+            </w:r>
+            <w:proofErr w:type="spellStart"/>
+            <w:r>
+              <w:rPr>
+                <w:rFonts w:ascii="Courier New" w:hAnsi="Courier New"/>
+              </w:rPr>
+              <w:t>i</w:t>
+            </w:r>
+            <w:proofErr w:type="spellEnd"/>
+            <w:r>
+              <w:rPr>
+                <w:rFonts w:ascii="Courier New" w:hAnsi="Courier New"/>
+              </w:rPr>
+              <w:t>].</w:t>
+            </w:r>
+            <w:proofErr w:type="spellStart"/>
+            <w:r>
+              <w:rPr>
+                <w:rFonts w:ascii="Courier New" w:hAnsi="Courier New"/>
+              </w:rPr>
+              <w:t>RegDate</w:t>
+            </w:r>
+            <w:proofErr w:type="spellEnd"/>
+            <w:r>
+              <w:rPr>
+                <w:rFonts w:ascii="Courier New" w:hAnsi="Courier New"/>
+              </w:rPr>
+              <w:t>}</w:t>
+            </w:r>
+          </w:p>
+        </w:tc>
+        <w:tc>
+          <w:tcPr>
+            <w:tcW w:w="6521" w:type="dxa"/>
+            <w:tcMar>
+              <w:top w:w="85" w:type="dxa"/>
+              <w:bottom w:w="85" w:type="dxa"/>
+            </w:tcMar>
+          </w:tcPr>
+          <w:p>
+            <w:pPr>
+              <w:pStyle w:val="Header"/>
+            </w:pPr>
+            <w:r>
+              <w:rPr>
+                <w:rFonts w:ascii="Courier New" w:hAnsi="Courier New"/>
+              </w:rPr>
+              <w:t>{</w:t>
+            </w:r>
+            <w:proofErr w:type="spellStart"/>
+            <w:r>
+              <w:rPr>
+                <w:rFonts w:ascii="Courier New" w:hAnsi="Courier New"/>
+              </w:rPr>
+              <w:t>d.ApiarySites</w:t>
+            </w:r>
+            <w:proofErr w:type="spellEnd"/>
+            <w:r>
+              <w:rPr>
+                <w:rFonts w:ascii="Courier New" w:hAnsi="Courier New"/>
+              </w:rPr>
+              <w:t>[</w:t>
+            </w:r>
+            <w:proofErr w:type="spellStart"/>
+            <w:r>
+              <w:rPr>
+                <w:rFonts w:ascii="Courier New" w:hAnsi="Courier New"/>
+              </w:rPr>
+              <w:t>i</w:t>
+            </w:r>
+            <w:proofErr w:type="spellEnd"/>
+            <w:r>
+              <w:rPr>
+                <w:rFonts w:ascii="Courier New" w:hAnsi="Courier New"/>
+              </w:rPr>
+              <w:t>].Address}</w:t>
+            </w:r>
+          </w:p>
+        </w:tc>
+        <w:tc>
+          <w:tcPr>
+            <w:tcW w:w="2835" w:type="dxa"/>
+            <w:tcMar>
+              <w:top w:w="85" w:type="dxa"/>
+              <w:bottom w:w="85" w:type="dxa"/>
+            </w:tcMar>
+          </w:tcPr>
+          <w:p>
+            <w:pPr>
+              <w:pStyle w:val="Header"/>
+            </w:pPr>
+            <w:r>
+              <w:rPr>
+                <w:rFonts w:ascii="Courier New" w:hAnsi="Courier New"/>
+              </w:rPr>
+              <w:t>{</w:t>
+            </w:r>
+            <w:proofErr w:type="spellStart"/>
+            <w:r>
+              <w:rPr>
+                <w:rFonts w:ascii="Courier New" w:hAnsi="Courier New"/>
+              </w:rPr>
+              <w:t>d.ApiarySites</w:t>
+            </w:r>
+            <w:proofErr w:type="spellEnd"/>
+            <w:r>
+              <w:rPr>
+                <w:rFonts w:ascii="Courier New" w:hAnsi="Courier New"/>
+              </w:rPr>
+              <w:t>[</w:t>
+            </w:r>
+            <w:proofErr w:type="spellStart"/>
+            <w:r>
+              <w:rPr>
+                <w:rFonts w:ascii="Courier New" w:hAnsi="Courier New"/>
+              </w:rPr>
+              <w:t>i</w:t>
+            </w:r>
+            <w:proofErr w:type="spellEnd"/>
+            <w:r>
+              <w:rPr>
+                <w:rFonts w:ascii="Courier New" w:hAnsi="Courier New"/>
+              </w:rPr>
+              <w:t>].City}</w:t>
+            </w:r>
+          </w:p>
+        </w:tc>
+        <w:tc>
+          <w:tcPr>
+            <w:tcW w:w="1985" w:type="dxa"/>
+            <w:tcMar>
+              <w:top w:w="85" w:type="dxa"/>
+              <w:bottom w:w="85" w:type="dxa"/>
+            </w:tcMar>
+          </w:tcPr>
+          <w:p>
+            <w:pPr>
+              <w:pStyle w:val="Header"/>
+            </w:pPr>
+            <w:r>
+              <w:rPr>
+                <w:rFonts w:ascii="Courier New" w:hAnsi="Courier New"/>
+              </w:rPr>
+              <w:t>{</w:t>
+            </w:r>
+            <w:proofErr w:type="spellStart"/>
+            <w:r>
+              <w:rPr>
+                <w:rFonts w:ascii="Courier New" w:hAnsi="Courier New"/>
+              </w:rPr>
+              <w:t>d.ApiarySites</w:t>
+            </w:r>
+            <w:proofErr w:type="spellEnd"/>
+            <w:r>
+              <w:rPr>
+                <w:rFonts w:ascii="Courier New" w:hAnsi="Courier New"/>
+              </w:rPr>
+              <w:t>[</w:t>
+            </w:r>
+            <w:proofErr w:type="spellStart"/>
+            <w:r>
+              <w:rPr>
+                <w:rFonts w:ascii="Courier New" w:hAnsi="Courier New"/>
+              </w:rPr>
+              <w:t>i</w:t>
+            </w:r>
+            <w:proofErr w:type="spellEnd"/>
+            <w:r>
+              <w:rPr>
+                <w:rFonts w:ascii="Courier New" w:hAnsi="Courier New"/>
+              </w:rPr>
+              <w:t>].</w:t>
+            </w:r>
+            <w:proofErr w:type="spellStart"/>
+            <w:r>
+              <w:rPr>
+                <w:rFonts w:ascii="Courier New" w:hAnsi="Courier New"/>
+              </w:rPr>
+              <w:t>PremisesID</w:t>
+            </w:r>
+            <w:proofErr w:type="spellEnd"/>
+            <w:r>
+              <w:rPr>
+                <w:rFonts w:ascii="Courier New" w:hAnsi="Courier New"/>
+              </w:rPr>
+              <w:t>}</w:t>
+            </w:r>
+          </w:p>
+        </w:tc>
+      </w:tr>
+      <w:tr>
+        <w:tc>
+          <w:tcPr>
+            <w:tcW w:w="2268" w:type="dxa"/>
+            <w:tcMar>
+              <w:top w:w="85" w:type="dxa"/>
+              <w:bottom w:w="85" w:type="dxa"/>
+            </w:tcMar>
+          </w:tcPr>
+          <w:p>
+            <w:pPr>
+              <w:pStyle w:val="Header"/>
+            </w:pPr>
+            <w:r>
+              <w:rPr>
+                <w:rFonts w:ascii="Courier New" w:hAnsi="Courier New"/>
+              </w:rPr>
+              <w:t>{</w:t>
+            </w:r>
+            <w:proofErr w:type="spellStart"/>
+            <w:r>
+              <w:rPr>
+                <w:rFonts w:ascii="Courier New" w:hAnsi="Courier New"/>
+              </w:rPr>
+              <w:t>d.ApiarySites</w:t>
+            </w:r>
+            <w:proofErr w:type="spellEnd"/>
+            <w:r>
+              <w:rPr>
+                <w:rFonts w:ascii="Courier New" w:hAnsi="Courier New"/>
+              </w:rPr>
+              <w:t>[i+1].</w:t>
+            </w:r>
+            <w:proofErr w:type="spellStart"/>
+            <w:r>
+              <w:rPr>
+                <w:rFonts w:ascii="Courier New" w:hAnsi="Courier New"/>
+              </w:rPr>
+              <w:t>RegistrationNum</w:t>
+            </w:r>
+            <w:proofErr w:type="spellEnd"/>
+            <w:r>
+              <w:rPr>
+                <w:rFonts w:ascii="Courier New" w:hAnsi="Courier New"/>
+              </w:rPr>
+              <w:t>}</w:t>
+            </w:r>
+            <w:r>
+              <w:rPr>
+                <w:rFonts w:ascii="Courier New" w:hAnsi="Courier New"/>
+              </w:rPr>
+              <w:br/>
+              <w:t>{</w:t>
+            </w:r>
+            <w:proofErr w:type="spellStart"/>
+            <w:r>
+              <w:rPr>
+                <w:rFonts w:ascii="Courier New" w:hAnsi="Courier New"/>
+              </w:rPr>
+              <w:t>d.ApiarySites</w:t>
+            </w:r>
+            <w:proofErr w:type="spellEnd"/>
+            <w:r>
+              <w:rPr>
+                <w:rFonts w:ascii="Courier New" w:hAnsi="Courier New"/>
+              </w:rPr>
+              <w:t>[i+1].</w:t>
+            </w:r>
+            <w:proofErr w:type="spellStart"/>
+            <w:r>
+              <w:rPr>
+                <w:rFonts w:ascii="Courier New" w:hAnsi="Courier New"/>
+              </w:rPr>
+              <w:t>RegDate</w:t>
+            </w:r>
+            <w:proofErr w:type="spellEnd"/>
+            <w:r>
+              <w:rPr>
+                <w:rFonts w:ascii="Courier New" w:hAnsi="Courier New"/>
+              </w:rPr>
+              <w:t>}</w:t>
+            </w:r>
+          </w:p>
+        </w:tc>
+        <w:tc>
+          <w:tcPr>
+            <w:tcW w:w="6521" w:type="dxa"/>
+            <w:tcMar>
+              <w:top w:w="85" w:type="dxa"/>
+              <w:bottom w:w="85" w:type="dxa"/>
+            </w:tcMar>
+          </w:tcPr>
+          <w:p>
+            <w:pPr>
+              <w:pStyle w:val="Header"/>
+            </w:pPr>
+            <w:r>
+              <w:rPr>
+                <w:rFonts w:ascii="Courier New" w:hAnsi="Courier New"/>
+              </w:rPr>
+              <w:t>{</w:t>
+            </w:r>
+            <w:proofErr w:type="spellStart"/>
+            <w:r>
+              <w:rPr>
+                <w:rFonts w:ascii="Courier New" w:hAnsi="Courier New"/>
+              </w:rPr>
+              <w:t>d.ApiarySites</w:t>
+            </w:r>
+            <w:proofErr w:type="spellEnd"/>
+            <w:r>
+              <w:rPr>
+                <w:rFonts w:ascii="Courier New" w:hAnsi="Courier New"/>
+              </w:rPr>
+              <w:t>[i+1].Address}</w:t>
+            </w:r>
+          </w:p>
+        </w:tc>
+        <w:tc>
+          <w:tcPr>
+            <w:tcW w:w="2835" w:type="dxa"/>
+            <w:tcMar>
+              <w:top w:w="85" w:type="dxa"/>
+              <w:bottom w:w="85" w:type="dxa"/>
+            </w:tcMar>
+          </w:tcPr>
+          <w:p>
+            <w:pPr>
+              <w:pStyle w:val="Header"/>
+            </w:pPr>
+            <w:r>
+              <w:rPr>
+                <w:rFonts w:ascii="Courier New" w:hAnsi="Courier New"/>
+              </w:rPr>
+              <w:t>{</w:t>
+            </w:r>
+            <w:proofErr w:type="spellStart"/>
+            <w:r>
+              <w:rPr>
+                <w:rFonts w:ascii="Courier New" w:hAnsi="Courier New"/>
+              </w:rPr>
+              <w:t>d.ApiarySites</w:t>
+            </w:r>
+            <w:proofErr w:type="spellEnd"/>
+            <w:r>
+              <w:rPr>
+                <w:rFonts w:ascii="Courier New" w:hAnsi="Courier New"/>
+              </w:rPr>
+              <w:t>[i+1].City}</w:t>
+            </w:r>
+          </w:p>
+        </w:tc>
+        <w:tc>
+          <w:tcPr>
+            <w:tcW w:w="1985" w:type="dxa"/>
+            <w:tcMar>
+              <w:top w:w="85" w:type="dxa"/>
+              <w:bottom w:w="85" w:type="dxa"/>
+            </w:tcMar>
+          </w:tcPr>
+          <w:p>
+            <w:pPr>
+              <w:pStyle w:val="Header"/>
+            </w:pPr>
+            <w:r>
+              <w:rPr>
+                <w:rFonts w:ascii="Courier New" w:hAnsi="Courier New"/>
+              </w:rPr>
+              <w:t>{</w:t>
+            </w:r>
+            <w:proofErr w:type="spellStart"/>
+            <w:r>
+              <w:rPr>
+                <w:rFonts w:ascii="Courier New" w:hAnsi="Courier New"/>
+              </w:rPr>
+              <w:t>d.ApiarySites</w:t>
+            </w:r>
+            <w:proofErr w:type="spellEnd"/>
+            <w:r>
+              <w:rPr>
+                <w:rFonts w:ascii="Courier New" w:hAnsi="Courier New"/>
+              </w:rPr>
+              <w:t>[i+1].</w:t>
+            </w:r>
+            <w:proofErr w:type="spellStart"/>
+            <w:r>
+              <w:rPr>
+                <w:rFonts w:ascii="Courier New" w:hAnsi="Courier New"/>
+              </w:rPr>
+              <w:t>PremisesID</w:t>
+            </w:r>
+            <w:proofErr w:type="spellEnd"/>
+            <w:r>
+              <w:rPr>
+                <w:rFonts w:ascii="Courier New" w:hAnsi="Courier New"/>
+              </w:rPr>
+              <w:t>}</w:t>
+            </w:r>
+          </w:p>
+        </w:tc>
+      </w:tr>
+    </w:tbl>
     <w:p>
       <w:pPr>
         <w:pStyle w:val="Header"/>
@@ -845,411 +1376,6 @@
           <w:rFonts w:ascii="Courier New" w:hAnsi="Courier New"/>
         </w:rPr>
       </w:pPr>
-      <w:r>
-        <w:rPr>
-          <w:rFonts w:ascii="Courier New" w:hAnsi="Courier New"/>
-        </w:rPr>
-        <w:t xml:space="preserve"> </w:t>
-      </w:r>
-      <w:r>
-        <w:rPr>
-          <w:rFonts w:ascii="Courier New" w:hAnsi="Courier New"/>
-        </w:rPr>
-        <w:br/>
-      </w:r>
-      <w:r>
-        <w:rPr>
-          <w:rFonts w:ascii="Courier New" w:hAnsi="Courier New"/>
-        </w:rPr>
-        <w:t>{</w:t>
-      </w:r>
-      <w:proofErr w:type="spellStart"/>
-      <w:r>
-        <w:rPr>
-          <w:rFonts w:ascii="Courier New" w:hAnsi="Courier New"/>
-        </w:rPr>
-        <w:t>d.</w:t>
-      </w:r>
-      <w:r>
-        <w:rPr>
-          <w:rFonts w:ascii="Courier New" w:hAnsi="Courier New"/>
-        </w:rPr>
-        <w:t>ApiarySites</w:t>
-      </w:r>
-      <w:proofErr w:type="spellEnd"/>
-      <w:r>
-        <w:rPr>
-          <w:rFonts w:ascii="Courier New" w:hAnsi="Courier New"/>
-        </w:rPr>
-        <w:t>[</w:t>
-      </w:r>
-      <w:proofErr w:type="spellStart"/>
-      <w:r>
-        <w:rPr>
-          <w:rFonts w:ascii="Courier New" w:hAnsi="Courier New"/>
-        </w:rPr>
-        <w:t>i</w:t>
-      </w:r>
-      <w:proofErr w:type="spellEnd"/>
-      <w:r>
-        <w:rPr>
-          <w:rFonts w:ascii="Courier New" w:hAnsi="Courier New"/>
-        </w:rPr>
-        <w:t>].</w:t>
-      </w:r>
-      <w:proofErr w:type="spellStart"/>
-      <w:r>
-        <w:rPr>
-          <w:rFonts w:ascii="Courier New" w:hAnsi="Courier New"/>
-        </w:rPr>
-        <w:t>RegistrationNum</w:t>
-      </w:r>
-      <w:proofErr w:type="spellEnd"/>
-      <w:r>
-        <w:rPr>
-          <w:rFonts w:ascii="Courier New" w:hAnsi="Courier New"/>
-        </w:rPr>
-        <w:t>}</w:t>
-      </w:r>
-      <w:r>
-        <w:rPr>
-          <w:rFonts w:ascii="Courier New" w:hAnsi="Courier New"/>
-        </w:rPr>
-        <w:tab/>
-      </w:r>
-      <w:r>
-        <w:rPr>
-          <w:rFonts w:ascii="Courier New" w:hAnsi="Courier New"/>
-        </w:rPr>
-        <w:t>{</w:t>
-      </w:r>
-      <w:proofErr w:type="spellStart"/>
-      <w:r>
-        <w:rPr>
-          <w:rFonts w:ascii="Courier New" w:hAnsi="Courier New"/>
-        </w:rPr>
-        <w:t>d.ApiarySites</w:t>
-      </w:r>
-      <w:proofErr w:type="spellEnd"/>
-      <w:r>
-        <w:rPr>
-          <w:rFonts w:ascii="Courier New" w:hAnsi="Courier New"/>
-        </w:rPr>
-        <w:t>[</w:t>
-      </w:r>
-      <w:proofErr w:type="spellStart"/>
-      <w:r>
-        <w:rPr>
-          <w:rFonts w:ascii="Courier New" w:hAnsi="Courier New"/>
-        </w:rPr>
-        <w:t>i</w:t>
-      </w:r>
-      <w:proofErr w:type="spellEnd"/>
-      <w:r>
-        <w:rPr>
-          <w:rFonts w:ascii="Courier New" w:hAnsi="Courier New"/>
-        </w:rPr>
-        <w:t>].Address}</w:t>
-      </w:r>
-      <w:r>
-        <w:rPr>
-          <w:rFonts w:ascii="Courier New" w:hAnsi="Courier New"/>
-        </w:rPr>
-        <w:tab/>
-      </w:r>
-      <w:r>
-        <w:rPr>
-          <w:rFonts w:ascii="Courier New" w:hAnsi="Courier New"/>
-        </w:rPr>
-        <w:t>{</w:t>
-      </w:r>
-      <w:proofErr w:type="spellStart"/>
-      <w:r>
-        <w:rPr>
-          <w:rFonts w:ascii="Courier New" w:hAnsi="Courier New"/>
-        </w:rPr>
-        <w:t>d.ApiarySites</w:t>
-      </w:r>
-      <w:proofErr w:type="spellEnd"/>
-      <w:r>
-        <w:rPr>
-          <w:rFonts w:ascii="Courier New" w:hAnsi="Courier New"/>
-        </w:rPr>
-        <w:t>[</w:t>
-      </w:r>
-      <w:proofErr w:type="spellStart"/>
-      <w:r>
-        <w:rPr>
-          <w:rFonts w:ascii="Courier New" w:hAnsi="Courier New"/>
-        </w:rPr>
-        <w:t>i</w:t>
-      </w:r>
-      <w:proofErr w:type="spellEnd"/>
-      <w:r>
-        <w:rPr>
-          <w:rFonts w:ascii="Courier New" w:hAnsi="Courier New"/>
-        </w:rPr>
-        <w:t>]</w:t>
-      </w:r>
-      <w:r>
-        <w:rPr>
-          <w:rFonts w:ascii="Courier New" w:hAnsi="Courier New"/>
-        </w:rPr>
-        <w:t>.City</w:t>
-      </w:r>
-      <w:r>
-        <w:rPr>
-          <w:rFonts w:ascii="Courier New" w:hAnsi="Courier New"/>
-        </w:rPr>
-        <w:t>}</w:t>
-      </w:r>
-      <w:r>
-        <w:rPr>
-          <w:rFonts w:ascii="Courier New" w:hAnsi="Courier New"/>
-        </w:rPr>
-        <w:br/>
-      </w:r>
-      <w:r>
-        <w:rPr>
-          <w:rFonts w:ascii="Courier New" w:hAnsi="Courier New"/>
-        </w:rPr>
-        <w:t>{</w:t>
-      </w:r>
-      <w:proofErr w:type="spellStart"/>
-      <w:r>
-        <w:rPr>
-          <w:rFonts w:ascii="Courier New" w:hAnsi="Courier New"/>
-        </w:rPr>
-        <w:t>d.ApiarySites</w:t>
-      </w:r>
-      <w:proofErr w:type="spellEnd"/>
-      <w:r>
-        <w:rPr>
-          <w:rFonts w:ascii="Courier New" w:hAnsi="Courier New"/>
-        </w:rPr>
-        <w:t>[</w:t>
-      </w:r>
-      <w:proofErr w:type="spellStart"/>
-      <w:r>
-        <w:rPr>
-          <w:rFonts w:ascii="Courier New" w:hAnsi="Courier New"/>
-        </w:rPr>
-        <w:t>i</w:t>
-      </w:r>
-      <w:proofErr w:type="spellEnd"/>
-      <w:r>
-        <w:rPr>
-          <w:rFonts w:ascii="Courier New" w:hAnsi="Courier New"/>
-        </w:rPr>
-        <w:t>].</w:t>
-      </w:r>
-      <w:proofErr w:type="spellStart"/>
-      <w:r>
-        <w:rPr>
-          <w:rFonts w:ascii="Courier New" w:hAnsi="Courier New"/>
-        </w:rPr>
-        <w:t>RegDate</w:t>
-      </w:r>
-      <w:proofErr w:type="spellEnd"/>
-      <w:r>
-        <w:rPr>
-          <w:rFonts w:ascii="Courier New" w:hAnsi="Courier New"/>
-        </w:rPr>
-        <w:t>}</w:t>
-      </w:r>
-      <w:r>
-        <w:rPr>
-          <w:rFonts w:ascii="Courier New" w:hAnsi="Courier New"/>
-        </w:rPr>
-        <w:br/>
-      </w:r>
-      <w:r>
-        <w:rPr>
-          <w:rFonts w:ascii="Courier New" w:hAnsi="Courier New"/>
-        </w:rPr>
-        <w:br/>
-      </w:r>
-      <w:r>
-        <w:rPr>
-          <w:rFonts w:ascii="Courier New" w:hAnsi="Courier New"/>
-        </w:rPr>
-        <w:br/>
-      </w:r>
-      <w:r>
-        <w:rPr>
-          <w:rFonts w:ascii="Courier New" w:hAnsi="Courier New"/>
-        </w:rPr>
-        <w:t>{</w:t>
-      </w:r>
-      <w:proofErr w:type="spellStart"/>
-      <w:r>
-        <w:rPr>
-          <w:rFonts w:ascii="Courier New" w:hAnsi="Courier New"/>
-        </w:rPr>
-        <w:t>d.ApiarySites</w:t>
-      </w:r>
-      <w:proofErr w:type="spellEnd"/>
-      <w:r>
-        <w:rPr>
-          <w:rFonts w:ascii="Courier New" w:hAnsi="Courier New"/>
-        </w:rPr>
-        <w:t>[i</w:t>
-      </w:r>
-      <w:r>
-        <w:rPr>
-          <w:rFonts w:ascii="Courier New" w:hAnsi="Courier New"/>
-        </w:rPr>
-        <w:t>+1</w:t>
-      </w:r>
-      <w:r>
-        <w:rPr>
-          <w:rFonts w:ascii="Courier New" w:hAnsi="Courier New"/>
-        </w:rPr>
-        <w:t>].</w:t>
-      </w:r>
-      <w:proofErr w:type="spellStart"/>
-      <w:r>
-        <w:rPr>
-          <w:rFonts w:ascii="Courier New" w:hAnsi="Courier New"/>
-        </w:rPr>
-        <w:t>RegistrationNum</w:t>
-      </w:r>
-      <w:proofErr w:type="spellEnd"/>
-      <w:r>
-        <w:rPr>
-          <w:rFonts w:ascii="Courier New" w:hAnsi="Courier New"/>
-        </w:rPr>
-        <w:t>}</w:t>
-      </w:r>
-      <w:r>
-        <w:rPr>
-          <w:rFonts w:ascii="Courier New" w:hAnsi="Courier New"/>
-        </w:rPr>
-        <w:tab/>
-      </w:r>
-      <w:r>
-        <w:rPr>
-          <w:rFonts w:ascii="Courier New" w:hAnsi="Courier New"/>
-        </w:rPr>
-        <w:t>{</w:t>
-      </w:r>
-      <w:proofErr w:type="spellStart"/>
-      <w:r>
-        <w:rPr>
-          <w:rFonts w:ascii="Courier New" w:hAnsi="Courier New"/>
-        </w:rPr>
-        <w:t>d.ApiarySites</w:t>
-      </w:r>
-      <w:proofErr w:type="spellEnd"/>
-      <w:r>
-        <w:rPr>
-          <w:rFonts w:ascii="Courier New" w:hAnsi="Courier New"/>
-        </w:rPr>
-        <w:t>[i</w:t>
-      </w:r>
-      <w:r>
-        <w:rPr>
-          <w:rFonts w:ascii="Courier New" w:hAnsi="Courier New"/>
-        </w:rPr>
-        <w:t>+1</w:t>
-      </w:r>
-      <w:r>
-        <w:rPr>
-          <w:rFonts w:ascii="Courier New" w:hAnsi="Courier New"/>
-        </w:rPr>
-        <w:t>].Address}</w:t>
-      </w:r>
-      <w:r>
-        <w:rPr>
-          <w:rFonts w:ascii="Courier New" w:hAnsi="Courier New"/>
-        </w:rPr>
-        <w:tab/>
-      </w:r>
-      <w:r>
-        <w:rPr>
-          <w:rFonts w:ascii="Courier New" w:hAnsi="Courier New"/>
-        </w:rPr>
-        <w:t>{</w:t>
-      </w:r>
-      <w:proofErr w:type="spellStart"/>
-      <w:r>
-        <w:rPr>
-          <w:rFonts w:ascii="Courier New" w:hAnsi="Courier New"/>
-        </w:rPr>
-        <w:t>d.ApiarySites</w:t>
-      </w:r>
-      <w:proofErr w:type="spellEnd"/>
-      <w:r>
-        <w:rPr>
-          <w:rFonts w:ascii="Courier New" w:hAnsi="Courier New"/>
-        </w:rPr>
-        <w:t>[i</w:t>
-      </w:r>
-      <w:r>
-        <w:rPr>
-          <w:rFonts w:ascii="Courier New" w:hAnsi="Courier New"/>
-        </w:rPr>
-        <w:t>+1</w:t>
-      </w:r>
-      <w:r>
-        <w:rPr>
-          <w:rFonts w:ascii="Courier New" w:hAnsi="Courier New"/>
-        </w:rPr>
-        <w:t>].City}</w:t>
-      </w:r>
-      <w:r>
-        <w:rPr>
-          <w:rFonts w:ascii="Courier New" w:hAnsi="Courier New"/>
-        </w:rPr>
-        <w:br/>
-        <w:t>{</w:t>
-      </w:r>
-      <w:proofErr w:type="spellStart"/>
-      <w:r>
-        <w:rPr>
-          <w:rFonts w:ascii="Courier New" w:hAnsi="Courier New"/>
-        </w:rPr>
-        <w:t>d.ApiarySites</w:t>
-      </w:r>
-      <w:proofErr w:type="spellEnd"/>
-      <w:r>
-        <w:rPr>
-          <w:rFonts w:ascii="Courier New" w:hAnsi="Courier New"/>
-        </w:rPr>
-        <w:t>[i</w:t>
-      </w:r>
-      <w:r>
-        <w:rPr>
-          <w:rFonts w:ascii="Courier New" w:hAnsi="Courier New"/>
-        </w:rPr>
-        <w:t>+1</w:t>
-      </w:r>
-      <w:r>
-        <w:rPr>
-          <w:rFonts w:ascii="Courier New" w:hAnsi="Courier New"/>
-        </w:rPr>
-        <w:t>].</w:t>
-      </w:r>
-      <w:proofErr w:type="spellStart"/>
-      <w:r>
-        <w:rPr>
-          <w:rFonts w:ascii="Courier New" w:hAnsi="Courier New"/>
-        </w:rPr>
-        <w:t>RegDate</w:t>
-      </w:r>
-      <w:proofErr w:type="spellEnd"/>
-      <w:r>
-        <w:rPr>
-          <w:rFonts w:ascii="Courier New" w:hAnsi="Courier New"/>
-        </w:rPr>
-        <w:t>}</w:t>
-      </w:r>
-      <w:r>
-        <w:rPr>
-          <w:rFonts w:ascii="Courier New" w:hAnsi="Courier New"/>
-        </w:rPr>
-        <w:br/>
-      </w:r>
       <w:r>
         <w:rPr>
           <w:rFonts w:ascii="Courier New" w:hAnsi="Courier New"/>
@@ -1557,8 +1683,8 @@
       </w:r>
     </w:p>
     <w:sectPr>
-      <w:headerReference w:type="default" r:id="rId8"/>
-      <w:footerReference w:type="default" r:id="rId9"/>
+      <w:headerReference w:type="default" r:id="rId9"/>
+      <w:footerReference w:type="default" r:id="rId10"/>
       <w:pgSz w:w="12240" w:h="15840" w:code="1"/>
       <w:pgMar w:top="720" w:right="1440" w:bottom="720" w:left="1440" w:header="720" w:footer="720" w:gutter="0"/>
       <w:cols w:space="720"/>
@@ -1776,7 +1902,7 @@
         <w:spacing w:val="-20"/>
         <w:sz w:val="22"/>
       </w:rPr>
-      <w:t>2025-10-01</w:t>
+      <w:t>2025-10-02</w:t>
     </w:r>
     <w:r>
       <w:rPr>
@@ -2471,6 +2597,7 @@
   <w:style w:type="paragraph" w:default="1" w:styleId="Normal">
     <w:name w:val="Normal"/>
     <w:qFormat/>
+    <w:rsid w:val="006C5DE5"/>
     <w:rPr>
       <w:lang w:val="en-US"/>
     </w:rPr>
@@ -2555,6 +2682,7 @@
   <w:style w:type="paragraph" w:styleId="Header">
     <w:name w:val="header"/>
     <w:basedOn w:val="Normal"/>
+    <w:link w:val="HeaderChar"/>
     <w:pPr>
       <w:tabs>
         <w:tab w:val="center" w:pos="4320"/>
@@ -2608,6 +2736,15 @@
       <w:sz w:val="16"/>
       <w:szCs w:val="16"/>
       <w:lang w:val="en-US" w:eastAsia="en-US"/>
+    </w:rPr>
+  </w:style>
+  <w:style w:type="character" w:customStyle="1" w:styleId="HeaderChar">
+    <w:name w:val="Header Char"/>
+    <w:basedOn w:val="DefaultParagraphFont"/>
+    <w:link w:val="Header"/>
+    <w:rsid w:val="006C5DE5"/>
+    <w:rPr>
+      <w:lang w:val="en-US"/>
     </w:rPr>
   </w:style>
 </w:styles>
@@ -3128,6 +3265,10 @@
 </ct:contentTypeSchema>
 </file>
 
+<file path=customXml/item3.xml><?xml version="1.0" encoding="utf-8"?>
+<b:Sources xmlns:b="http://schemas.openxmlformats.org/officeDocument/2006/bibliography" xmlns="http://schemas.openxmlformats.org/officeDocument/2006/bibliography" SelectedStyle="\APASixthEditionOfficeOnline.xsl" StyleName="APA" Version="6"/>
+</file>
+
 <file path=customXml/itemProps1.xml><?xml version="1.0" encoding="utf-8"?>
 <ds:datastoreItem xmlns:ds="http://schemas.openxmlformats.org/officeDocument/2006/customXml" ds:itemID="{92D0D2CE-A6B8-4A49-849C-BE57493DF924}">
   <ds:schemaRefs>
@@ -3153,4 +3294,12 @@
     <ds:schemaRef ds:uri="http://schemas.microsoft.com/internal/obd"/>
   </ds:schemaRefs>
 </ds:datastoreItem>
+</file>
+
+<file path=customXml/itemProps3.xml><?xml version="1.0" encoding="utf-8"?>
+<ds:datastoreItem xmlns:ds="http://schemas.openxmlformats.org/officeDocument/2006/customXml" ds:itemID="{DBE63EED-987D-4DBD-8A90-72CDFCDFDDB0}">
+  <ds:schemaRefs>
+    <ds:schemaRef ds:uri="http://schemas.openxmlformats.org/officeDocument/2006/bibliography"/>
+  </ds:schemaRefs>
+</ds:datastoreItem>
 </file>
</xml_diff>